<commit_message>
More typo fixes and some questions
</commit_message>
<xml_diff>
--- a/GBI_Exam2_Fragenkatalog.docx
+++ b/GBI_Exam2_Fragenkatalog.docx
@@ -16024,21 +16024,7 @@
         <w:rPr>
           <w:lang w:val="en-GB"/>
         </w:rPr>
-        <w:t xml:space="preserve">Reconstructing the </w:t>
-      </w:r>
-      <w:proofErr w:type="gramStart"/>
-      <w:r>
-        <w:rPr>
-          <w:lang w:val="en-GB"/>
-        </w:rPr>
-        <w:t>sequence</w:t>
-      </w:r>
-      <w:proofErr w:type="gramEnd"/>
-      <w:r>
-        <w:rPr>
-          <w:lang w:val="en-GB"/>
-        </w:rPr>
-        <w:t xml:space="preserve"> A of a DNA molecule from a set of fragments F.</w:t>
+        <w:t>Reconstructing the sequence A of a DNA molecule from a set of fragments F.</w:t>
       </w:r>
     </w:p>
     <w:p>
@@ -16073,21 +16059,7 @@
         <w:rPr>
           <w:lang w:val="en-GB"/>
         </w:rPr>
-        <w:t xml:space="preserve">If a suffix of read A is </w:t>
-      </w:r>
-      <w:proofErr w:type="gramStart"/>
-      <w:r>
-        <w:rPr>
-          <w:lang w:val="en-GB"/>
-        </w:rPr>
-        <w:t>similar to</w:t>
-      </w:r>
-      <w:proofErr w:type="gramEnd"/>
-      <w:r>
-        <w:rPr>
-          <w:lang w:val="en-GB"/>
-        </w:rPr>
-        <w:t xml:space="preserve"> a prefix of read B, then A and B might overlap in the genome</w:t>
+        <w:t>If a suffix of read A is similar to a prefix of read B, then A and B might overlap in the genome</w:t>
       </w:r>
     </w:p>
     <w:p>
@@ -16190,21 +16162,7 @@
         <w:rPr>
           <w:lang w:val="en-GB"/>
         </w:rPr>
-        <w:t xml:space="preserve">Define overlap length and prefix length for two </w:t>
-      </w:r>
-      <w:proofErr w:type="spellStart"/>
-      <w:r>
-        <w:rPr>
-          <w:lang w:val="en-GB"/>
-        </w:rPr>
-        <w:t>fragsments</w:t>
-      </w:r>
-      <w:proofErr w:type="spellEnd"/>
-      <w:r>
-        <w:rPr>
-          <w:lang w:val="en-GB"/>
-        </w:rPr>
-        <w:t>.</w:t>
+        <w:t>Define overlap length and prefix length for two fragments.</w:t>
       </w:r>
       <w:bookmarkEnd w:id="11"/>
     </w:p>
@@ -18072,7 +18030,6 @@
         <w:t xml:space="preserve">Show an example of a transition matrix for a coin, where </w:t>
       </w:r>
       <w:proofErr w:type="spellStart"/>
-      <w:proofErr w:type="gramStart"/>
       <w:r>
         <w:rPr>
           <w:lang w:val="en-GB"/>
@@ -18080,7 +18037,6 @@
         <w:t>thee</w:t>
       </w:r>
       <w:proofErr w:type="spellEnd"/>
-      <w:proofErr w:type="gramEnd"/>
       <w:r>
         <w:rPr>
           <w:lang w:val="en-GB"/>
@@ -18588,21 +18544,7 @@
         <w:rPr>
           <w:lang w:val="en-GB"/>
         </w:rPr>
-        <w:t xml:space="preserve">Hidden Markov Model graph for a casino with a fair and biased coin (the numbers in the answer are placeholders). What do we need in addition to the transition matrix in the case of </w:t>
-      </w:r>
-      <w:proofErr w:type="gramStart"/>
-      <w:r>
-        <w:rPr>
-          <w:lang w:val="en-GB"/>
-        </w:rPr>
-        <w:t>a</w:t>
-      </w:r>
-      <w:proofErr w:type="gramEnd"/>
-      <w:r>
-        <w:rPr>
-          <w:lang w:val="en-GB"/>
-        </w:rPr>
-        <w:t xml:space="preserve"> HMM?</w:t>
+        <w:t>Hidden Markov Model graph for a casino with a fair and biased coin (the numbers in the answer are placeholders). What do we need in addition to the transition matrix in the case of a HMM?</w:t>
       </w:r>
       <w:bookmarkEnd w:id="47"/>
     </w:p>
@@ -19637,21 +19579,7 @@
         <w:rPr>
           <w:lang w:val="en-GB"/>
         </w:rPr>
-        <w:t xml:space="preserve">Insert states emit symbol from the amino </w:t>
-      </w:r>
-      <w:proofErr w:type="spellStart"/>
-      <w:r>
-        <w:rPr>
-          <w:lang w:val="en-GB"/>
-        </w:rPr>
-        <w:t>acide</w:t>
-      </w:r>
-      <w:proofErr w:type="spellEnd"/>
-      <w:r>
-        <w:rPr>
-          <w:lang w:val="en-GB"/>
-        </w:rPr>
-        <w:t xml:space="preserve"> alphabet. They are used for sequences that have a letter at a position and all the other members a gap.</w:t>
+        <w:t>Insert states emit symbol from the amino acid alphabet. They are used for sequences that have a letter at a position and all the other members a gap.</w:t>
       </w:r>
     </w:p>
     <w:p>
@@ -19759,21 +19687,7 @@
         <w:rPr>
           <w:lang w:val="en-GB"/>
         </w:rPr>
-        <w:t xml:space="preserve">What is the C-value? What </w:t>
-      </w:r>
-      <w:proofErr w:type="spellStart"/>
-      <w:r>
-        <w:rPr>
-          <w:lang w:val="en-GB"/>
-        </w:rPr>
-        <w:t>iss</w:t>
-      </w:r>
-      <w:proofErr w:type="spellEnd"/>
-      <w:r>
-        <w:rPr>
-          <w:lang w:val="en-GB"/>
-        </w:rPr>
-        <w:t xml:space="preserve"> the C-value enigma?</w:t>
+        <w:t>What is the C-value? What is the C-value enigma?</w:t>
       </w:r>
       <w:bookmarkEnd w:id="64"/>
     </w:p>
@@ -19846,21 +19760,7 @@
         <w:rPr>
           <w:lang w:val="en-GB"/>
         </w:rPr>
-        <w:t>Intrinsic: Statistical or ab initio models (</w:t>
-      </w:r>
-      <w:proofErr w:type="gramStart"/>
-      <w:r>
-        <w:rPr>
-          <w:lang w:val="en-GB"/>
-        </w:rPr>
-        <w:t>e.g.</w:t>
-      </w:r>
-      <w:proofErr w:type="gramEnd"/>
-      <w:r>
-        <w:rPr>
-          <w:lang w:val="en-GB"/>
-        </w:rPr>
-        <w:t xml:space="preserve"> Hidden Markov Models). Attempt to predict genes solely based on statistical properties of the given DNA sequence</w:t>
+        <w:t>Intrinsic: Statistical or ab initio models (e.g. Hidden Markov Models). Attempt to predict genes solely based on statistical properties of the given DNA sequence</w:t>
       </w:r>
     </w:p>
     <w:p>
@@ -20337,6 +20237,7 @@
       </w:pPr>
       <w:r>
         <w:rPr>
+          <w:noProof/>
           <w:lang w:val="en-GB"/>
         </w:rPr>
         <w:drawing>
@@ -20450,6 +20351,7 @@
       </w:pPr>
       <w:r>
         <w:rPr>
+          <w:noProof/>
           <w:lang w:val="en-GB"/>
         </w:rPr>
         <w:drawing>
@@ -20591,21 +20493,7 @@
         <w:rPr>
           <w:lang w:val="en-GB"/>
         </w:rPr>
-        <w:t xml:space="preserve">Cross-spec </w:t>
-      </w:r>
-      <w:proofErr w:type="spellStart"/>
-      <w:r>
-        <w:rPr>
-          <w:lang w:val="en-GB"/>
-        </w:rPr>
-        <w:t>ies</w:t>
-      </w:r>
-      <w:proofErr w:type="spellEnd"/>
-      <w:r>
-        <w:rPr>
-          <w:lang w:val="en-GB"/>
-        </w:rPr>
-        <w:t xml:space="preserve"> comparative methods</w:t>
+        <w:t>Cross-species comparative methods</w:t>
       </w:r>
     </w:p>
     <w:p>
@@ -20744,6 +20632,7 @@
       </w:pPr>
       <w:r>
         <w:rPr>
+          <w:noProof/>
           <w:lang w:val="en-GB"/>
         </w:rPr>
         <w:drawing>
@@ -20813,6 +20702,7 @@
       </w:pPr>
       <w:r>
         <w:rPr>
+          <w:noProof/>
           <w:lang w:val="en-GB"/>
         </w:rPr>
         <w:drawing>
@@ -20880,19 +20770,11 @@
           <w:lang w:val="en-GB"/>
         </w:rPr>
       </w:pPr>
-      <w:proofErr w:type="gramStart"/>
-      <w:r>
-        <w:rPr>
-          <w:lang w:val="en-GB"/>
-        </w:rPr>
-        <w:t>Log(</w:t>
-      </w:r>
-      <w:proofErr w:type="gramEnd"/>
-      <w:r>
-        <w:rPr>
-          <w:lang w:val="en-GB"/>
-        </w:rPr>
-        <w:t xml:space="preserve">0). Solution: </w:t>
+      <w:r>
+        <w:rPr>
+          <w:lang w:val="en-GB"/>
+        </w:rPr>
+        <w:t xml:space="preserve">Log(0). Solution: </w:t>
       </w:r>
       <w:proofErr w:type="spellStart"/>
       <w:r>
@@ -20940,6 +20822,7 @@
       </w:pPr>
       <w:r>
         <w:rPr>
+          <w:noProof/>
           <w:lang w:val="en-GB"/>
         </w:rPr>
         <w:drawing>
@@ -21023,6 +20906,7 @@
       </w:pPr>
       <w:r>
         <w:rPr>
+          <w:noProof/>
           <w:lang w:val="en-GB"/>
         </w:rPr>
         <w:drawing>
@@ -21076,6 +20960,7 @@
       </w:pPr>
       <w:r>
         <w:rPr>
+          <w:noProof/>
           <w:lang w:val="en-GB"/>
         </w:rPr>
         <w:drawing>
@@ -21303,6 +21188,7 @@
       </w:pPr>
       <w:r>
         <w:rPr>
+          <w:noProof/>
           <w:lang w:val="en-GB"/>
         </w:rPr>
         <w:drawing>
@@ -21374,35 +21260,7 @@
         <w:rPr>
           <w:lang w:val="en-GB"/>
         </w:rPr>
-        <w:t xml:space="preserve">Exons are more conserved than introns. Between species, </w:t>
-      </w:r>
-      <w:proofErr w:type="gramStart"/>
-      <w:r>
-        <w:rPr>
-          <w:lang w:val="en-GB"/>
-        </w:rPr>
-        <w:t>a  lot</w:t>
-      </w:r>
-      <w:proofErr w:type="gramEnd"/>
-      <w:r>
-        <w:rPr>
-          <w:lang w:val="en-GB"/>
-        </w:rPr>
-        <w:t xml:space="preserve"> of genes have correspondent genes. Unknown genes in one species may be compared to genes in some </w:t>
-      </w:r>
-      <w:proofErr w:type="gramStart"/>
-      <w:r>
-        <w:rPr>
-          <w:lang w:val="en-GB"/>
-        </w:rPr>
-        <w:t>closely-related</w:t>
-      </w:r>
-      <w:proofErr w:type="gramEnd"/>
-      <w:r>
-        <w:rPr>
-          <w:lang w:val="en-GB"/>
-        </w:rPr>
-        <w:t xml:space="preserve"> species which have been annotated</w:t>
+        <w:t>Exons are more conserved than introns. Between species, a  lot of genes have correspondent genes. Unknown genes in one species may be compared to genes in some closely-related species which have been annotated</w:t>
       </w:r>
     </w:p>
     <w:p>
@@ -21417,21 +21275,7 @@
         <w:rPr>
           <w:lang w:val="en-GB"/>
         </w:rPr>
-        <w:t xml:space="preserve">Describe the model of </w:t>
-      </w:r>
-      <w:proofErr w:type="gramStart"/>
-      <w:r>
-        <w:rPr>
-          <w:lang w:val="en-GB"/>
-        </w:rPr>
-        <w:t>an</w:t>
-      </w:r>
-      <w:proofErr w:type="gramEnd"/>
-      <w:r>
-        <w:rPr>
-          <w:lang w:val="en-GB"/>
-        </w:rPr>
-        <w:t xml:space="preserve"> eukaryotic gene.</w:t>
+        <w:t>Describe the model of an eukaryotic gene.</w:t>
       </w:r>
       <w:bookmarkEnd w:id="86"/>
     </w:p>
@@ -21449,6 +21293,7 @@
       </w:pPr>
       <w:r>
         <w:rPr>
+          <w:noProof/>
           <w:lang w:val="en-GB"/>
         </w:rPr>
         <w:drawing>
@@ -21502,6 +21347,7 @@
       </w:pPr>
       <w:r>
         <w:rPr>
+          <w:noProof/>
           <w:lang w:val="en-GB"/>
         </w:rPr>
         <w:drawing>
@@ -21571,6 +21417,7 @@
       </w:pPr>
       <w:r>
         <w:rPr>
+          <w:noProof/>
           <w:lang w:val="en-GB"/>
         </w:rPr>
         <w:drawing>
@@ -21622,21 +21469,7 @@
         <w:rPr>
           <w:lang w:val="en-GB"/>
         </w:rPr>
-        <w:t xml:space="preserve">What </w:t>
-      </w:r>
-      <w:proofErr w:type="gramStart"/>
-      <w:r>
-        <w:rPr>
-          <w:lang w:val="en-GB"/>
-        </w:rPr>
-        <w:t>are</w:t>
-      </w:r>
-      <w:proofErr w:type="gramEnd"/>
-      <w:r>
-        <w:rPr>
-          <w:lang w:val="en-GB"/>
-        </w:rPr>
-        <w:t xml:space="preserve"> common start, stop, donor splice site and acceptor splice site codons?</w:t>
+        <w:t>What are common start, stop, donor splice site and acceptor splice site codons?</w:t>
       </w:r>
       <w:bookmarkEnd w:id="88"/>
     </w:p>
@@ -22117,6 +21950,7 @@
       </w:pPr>
       <w:r>
         <w:rPr>
+          <w:noProof/>
           <w:lang w:val="en-GB"/>
         </w:rPr>
         <w:drawing>
@@ -22200,6 +22034,7 @@
       <w:bookmarkStart w:id="97" w:name="_Toc110089731"/>
       <w:r>
         <w:rPr>
+          <w:noProof/>
           <w:lang w:val="en-GB"/>
         </w:rPr>
         <w:lastRenderedPageBreak/>
@@ -22271,6 +22106,7 @@
       </w:pPr>
       <w:r>
         <w:rPr>
+          <w:noProof/>
           <w:lang w:val="en-GB"/>
         </w:rPr>
         <w:drawing>
@@ -22351,7 +22187,6 @@
         <w:t>(</w:t>
       </w:r>
       <w:proofErr w:type="spellStart"/>
-      <w:proofErr w:type="gramStart"/>
       <w:r>
         <w:rPr>
           <w:lang w:val="en-GB"/>
@@ -22359,7 +22194,6 @@
         <w:t>e,k</w:t>
       </w:r>
       <w:proofErr w:type="spellEnd"/>
-      <w:proofErr w:type="gramEnd"/>
       <w:r>
         <w:rPr>
           <w:lang w:val="en-GB"/>
@@ -22395,6 +22229,7 @@
       </w:pPr>
       <w:r>
         <w:rPr>
+          <w:noProof/>
           <w:lang w:val="en-GB"/>
         </w:rPr>
         <w:drawing>
@@ -22464,6 +22299,7 @@
       </w:pPr>
       <w:r>
         <w:rPr>
+          <w:noProof/>
           <w:lang w:val="en-GB"/>
         </w:rPr>
         <w:drawing>
@@ -22606,21 +22442,7 @@
         <w:rPr>
           <w:lang w:val="en-GB"/>
         </w:rPr>
-        <w:t xml:space="preserve">Insert a picture later where the things are </w:t>
-      </w:r>
-      <w:proofErr w:type="gramStart"/>
-      <w:r>
-        <w:rPr>
-          <w:lang w:val="en-GB"/>
-        </w:rPr>
-        <w:t>actually labelled</w:t>
-      </w:r>
-      <w:proofErr w:type="gramEnd"/>
-      <w:r>
-        <w:rPr>
-          <w:lang w:val="en-GB"/>
-        </w:rPr>
-        <w:t>.</w:t>
+        <w:t>Insert a picture later where the things are actually labelled.</w:t>
       </w:r>
     </w:p>
     <w:p>
@@ -22637,6 +22459,7 @@
       </w:pPr>
       <w:r>
         <w:rPr>
+          <w:noProof/>
           <w:lang w:val="en-GB"/>
         </w:rPr>
         <w:drawing>
@@ -22776,6 +22599,7 @@
       </w:pPr>
       <w:r>
         <w:rPr>
+          <w:noProof/>
           <w:lang w:val="en-GB"/>
         </w:rPr>
         <w:drawing>
@@ -22860,6 +22684,7 @@
       </w:pPr>
       <w:r>
         <w:rPr>
+          <w:noProof/>
           <w:lang w:val="en-GB"/>
         </w:rPr>
         <w:drawing>
@@ -22943,6 +22768,7 @@
       </w:pPr>
       <w:r>
         <w:rPr>
+          <w:noProof/>
           <w:lang w:val="en-GB"/>
         </w:rPr>
         <w:drawing>
@@ -23039,6 +22865,7 @@
       </w:pPr>
       <w:r>
         <w:rPr>
+          <w:noProof/>
           <w:lang w:val="en-GB"/>
         </w:rPr>
         <w:lastRenderedPageBreak/>
@@ -23124,6 +22951,7 @@
       </w:pPr>
       <w:r>
         <w:rPr>
+          <w:noProof/>
           <w:lang w:val="en-GB"/>
         </w:rPr>
         <w:drawing>
@@ -23189,21 +23017,7 @@
         <w:rPr>
           <w:lang w:val="en-GB"/>
         </w:rPr>
-        <w:t xml:space="preserve"> </w:t>
-      </w:r>
-      <w:proofErr w:type="gramStart"/>
-      <w:r>
-        <w:rPr>
-          <w:lang w:val="en-GB"/>
-        </w:rPr>
-        <w:t>in regards to</w:t>
-      </w:r>
-      <w:proofErr w:type="gramEnd"/>
-      <w:r>
-        <w:rPr>
-          <w:lang w:val="en-GB"/>
-        </w:rPr>
-        <w:t xml:space="preserve"> energy minimization?</w:t>
+        <w:t xml:space="preserve"> in regards to energy minimization?</w:t>
       </w:r>
       <w:bookmarkEnd w:id="110"/>
     </w:p>
@@ -23287,21 +23101,7 @@
         <w:rPr>
           <w:lang w:val="en-GB"/>
         </w:rPr>
-        <w:t xml:space="preserve">When one base of a pair changes, we usually find that its partner also changes </w:t>
-      </w:r>
-      <w:proofErr w:type="gramStart"/>
-      <w:r>
-        <w:rPr>
-          <w:lang w:val="en-GB"/>
-        </w:rPr>
-        <w:t>so as to</w:t>
-      </w:r>
-      <w:proofErr w:type="gramEnd"/>
-      <w:r>
-        <w:rPr>
-          <w:lang w:val="en-GB"/>
-        </w:rPr>
-        <w:t xml:space="preserve"> conserve that base pair.</w:t>
+        <w:t>When one base of a pair changes, we usually find that its partner also changes so as to conserve that base pair.</w:t>
       </w:r>
     </w:p>
     <w:p>
@@ -23402,6 +23202,7 @@
       </w:pPr>
       <w:r>
         <w:rPr>
+          <w:noProof/>
           <w:lang w:val="en-GB"/>
         </w:rPr>
         <w:drawing>
@@ -23526,6 +23327,7 @@
       </w:pPr>
       <w:r>
         <w:rPr>
+          <w:noProof/>
           <w:lang w:val="en-GB"/>
         </w:rPr>
         <w:drawing>
@@ -23693,6 +23495,7 @@
       </w:pPr>
       <w:r>
         <w:rPr>
+          <w:noProof/>
           <w:lang w:val="en-GB"/>
         </w:rPr>
         <w:drawing>
@@ -23798,6 +23601,7 @@
       </w:pPr>
       <w:r>
         <w:rPr>
+          <w:noProof/>
           <w:lang w:val="en-GB"/>
         </w:rPr>
         <w:drawing>
@@ -23940,6 +23744,7 @@
       </w:pPr>
       <w:r>
         <w:rPr>
+          <w:noProof/>
           <w:lang w:val="en-GB"/>
         </w:rPr>
         <w:drawing>
@@ -24023,6 +23828,7 @@
       </w:pPr>
       <w:r>
         <w:rPr>
+          <w:noProof/>
           <w:lang w:val="en-GB"/>
         </w:rPr>
         <w:drawing>
@@ -24075,21 +23881,7 @@
           <w:lang w:val="en-GB"/>
         </w:rPr>
         <w:lastRenderedPageBreak/>
-        <w:t xml:space="preserve">Draw illustrations of primary, secondary, </w:t>
-      </w:r>
-      <w:proofErr w:type="gramStart"/>
-      <w:r>
-        <w:rPr>
-          <w:lang w:val="en-GB"/>
-        </w:rPr>
-        <w:t>tertiary</w:t>
-      </w:r>
-      <w:proofErr w:type="gramEnd"/>
-      <w:r>
-        <w:rPr>
-          <w:lang w:val="en-GB"/>
-        </w:rPr>
-        <w:t xml:space="preserve"> and quaternary structure.</w:t>
+        <w:t>Draw illustrations of primary, secondary, tertiary and quaternary structure.</w:t>
       </w:r>
       <w:bookmarkEnd w:id="124"/>
     </w:p>
@@ -24107,6 +23899,7 @@
       </w:pPr>
       <w:r>
         <w:rPr>
+          <w:noProof/>
           <w:lang w:val="en-GB"/>
         </w:rPr>
         <w:drawing>
@@ -24604,6 +24397,7 @@
       </w:pPr>
       <w:r>
         <w:rPr>
+          <w:noProof/>
           <w:lang w:val="en-GB"/>
         </w:rPr>
         <w:drawing>
@@ -24726,21 +24520,7 @@
         <w:rPr>
           <w:lang w:val="en-GB"/>
         </w:rPr>
-        <w:t>(phi, psi) = (-</w:t>
-      </w:r>
-      <w:proofErr w:type="gramStart"/>
-      <w:r>
-        <w:rPr>
-          <w:lang w:val="en-GB"/>
-        </w:rPr>
-        <w:t>58,-</w:t>
-      </w:r>
-      <w:proofErr w:type="gramEnd"/>
-      <w:r>
-        <w:rPr>
-          <w:lang w:val="en-GB"/>
-        </w:rPr>
-        <w:t>47)</w:t>
+        <w:t>(phi, psi) = (-58,-47)</w:t>
       </w:r>
     </w:p>
     <w:p>
@@ -24790,17 +24570,9 @@
         <w:rPr>
           <w:lang w:val="en-GB"/>
         </w:rPr>
-        <w:t xml:space="preserve">What is the difference between beta strand and beta </w:t>
-      </w:r>
-      <w:proofErr w:type="gramStart"/>
-      <w:r>
-        <w:rPr>
-          <w:lang w:val="en-GB"/>
-        </w:rPr>
-        <w:t>sheet`</w:t>
+        <w:t>What is the difference between beta strand and beta sheet`</w:t>
       </w:r>
       <w:bookmarkEnd w:id="134"/>
-      <w:proofErr w:type="gramEnd"/>
     </w:p>
     <w:p>
       <w:pPr>
@@ -25096,6 +24868,7 @@
       </w:pPr>
       <w:r>
         <w:rPr>
+          <w:noProof/>
           <w:lang w:val="en-GB"/>
         </w:rPr>
         <w:drawing>
@@ -25390,6 +25163,7 @@
       </w:pPr>
       <w:r>
         <w:rPr>
+          <w:noProof/>
           <w:lang w:val="en-GB"/>
         </w:rPr>
         <w:drawing>
@@ -25459,6 +25233,7 @@
       </w:pPr>
       <w:r>
         <w:rPr>
+          <w:noProof/>
           <w:lang w:val="en-GB"/>
         </w:rPr>
         <w:drawing>
@@ -25529,6 +25304,7 @@
       </w:pPr>
       <w:r>
         <w:rPr>
+          <w:noProof/>
           <w:lang w:val="en-GB"/>
         </w:rPr>
         <w:drawing>
@@ -25598,6 +25374,7 @@
       </w:pPr>
       <w:r>
         <w:rPr>
+          <w:noProof/>
           <w:lang w:val="en-GB"/>
         </w:rPr>
         <w:drawing>
@@ -25650,6 +25427,7 @@
       </w:pPr>
       <w:r>
         <w:rPr>
+          <w:noProof/>
           <w:lang w:val="en-GB"/>
         </w:rPr>
         <w:lastRenderedPageBreak/>
@@ -25720,6 +25498,7 @@
       </w:pPr>
       <w:r>
         <w:rPr>
+          <w:noProof/>
           <w:lang w:val="en-GB"/>
         </w:rPr>
         <w:drawing>
@@ -25804,6 +25583,7 @@
       </w:pPr>
       <w:r>
         <w:rPr>
+          <w:noProof/>
           <w:lang w:val="en-GB"/>
         </w:rPr>
         <w:drawing>
@@ -25992,6 +25772,7 @@
       </w:pPr>
       <w:r>
         <w:rPr>
+          <w:noProof/>
           <w:lang w:val="en-GB"/>
         </w:rPr>
         <w:drawing>
@@ -26132,6 +25913,7 @@
       </w:pPr>
       <w:r>
         <w:rPr>
+          <w:noProof/>
           <w:lang w:val="en-GB"/>
         </w:rPr>
         <w:drawing>
@@ -26204,6 +25986,7 @@
       </w:pPr>
       <w:r>
         <w:rPr>
+          <w:noProof/>
           <w:lang w:val="en-GB"/>
         </w:rPr>
         <w:drawing>
@@ -26345,21 +26128,7 @@
         <w:rPr>
           <w:lang w:val="en-GB"/>
         </w:rPr>
-        <w:t xml:space="preserve">For each type of secondary structure </w:t>
-      </w:r>
-      <w:proofErr w:type="gramStart"/>
-      <w:r>
-        <w:rPr>
-          <w:lang w:val="en-GB"/>
-        </w:rPr>
-        <w:t>k</w:t>
-      </w:r>
-      <w:proofErr w:type="gramEnd"/>
-      <w:r>
-        <w:rPr>
-          <w:lang w:val="en-GB"/>
-        </w:rPr>
-        <w:t xml:space="preserve"> a threshold </w:t>
+        <w:t xml:space="preserve">For each type of secondary structure k a threshold </w:t>
       </w:r>
       <w:proofErr w:type="spellStart"/>
       <w:r>
@@ -26406,6 +26175,7 @@
       </w:pPr>
       <w:r>
         <w:rPr>
+          <w:noProof/>
           <w:lang w:val="en-GB"/>
         </w:rPr>
         <w:drawing>
@@ -26459,6 +26229,7 @@
       </w:pPr>
       <w:r>
         <w:rPr>
+          <w:noProof/>
           <w:lang w:val="en-GB"/>
         </w:rPr>
         <w:drawing>
@@ -26583,6 +26354,7 @@
       </w:pPr>
       <w:r>
         <w:rPr>
+          <w:noProof/>
           <w:lang w:val="en-GB"/>
         </w:rPr>
         <w:drawing>
@@ -26674,6 +26446,7 @@
       </w:pPr>
       <w:r>
         <w:rPr>
+          <w:noProof/>
           <w:lang w:val="en-GB"/>
         </w:rPr>
         <w:lastRenderedPageBreak/>
@@ -26744,6 +26517,7 @@
       </w:pPr>
       <w:r>
         <w:rPr>
+          <w:noProof/>
           <w:lang w:val="en-GB"/>
         </w:rPr>
         <w:drawing>
@@ -26962,6 +26736,7 @@
       </w:pPr>
       <w:r>
         <w:rPr>
+          <w:noProof/>
           <w:lang w:val="en-GB"/>
         </w:rPr>
         <w:drawing>
@@ -27015,6 +26790,7 @@
       </w:pPr>
       <w:r>
         <w:rPr>
+          <w:noProof/>
           <w:lang w:val="en-GB"/>
         </w:rPr>
         <w:lastRenderedPageBreak/>
@@ -27160,6 +26936,7 @@
       </w:pPr>
       <w:r>
         <w:rPr>
+          <w:noProof/>
           <w:lang w:val="en-GB"/>
         </w:rPr>
         <w:drawing>
@@ -27229,21 +27006,7 @@
         <w:rPr>
           <w:lang w:val="en-GB"/>
         </w:rPr>
-        <w:t xml:space="preserve"> </w:t>
-      </w:r>
-      <w:proofErr w:type="gramStart"/>
-      <w:r>
-        <w:rPr>
-          <w:lang w:val="en-GB"/>
-        </w:rPr>
-        <w:t>so as to</w:t>
-      </w:r>
-      <w:proofErr w:type="gramEnd"/>
-      <w:r>
-        <w:rPr>
-          <w:lang w:val="en-GB"/>
-        </w:rPr>
-        <w:t xml:space="preserve"> bring the value </w:t>
+        <w:t xml:space="preserve"> so as to bring the value </w:t>
       </w:r>
       <w:proofErr w:type="spellStart"/>
       <w:r>
@@ -27401,6 +27164,7 @@
       </w:pPr>
       <w:r>
         <w:rPr>
+          <w:noProof/>
           <w:lang w:val="en-GB"/>
         </w:rPr>
         <w:drawing>
@@ -27533,21 +27297,7 @@
         <w:rPr>
           <w:lang w:val="en-GB"/>
         </w:rPr>
-        <w:t xml:space="preserve"> the central residue that predict the values for alpha-helix, beta-</w:t>
-      </w:r>
-      <w:proofErr w:type="gramStart"/>
-      <w:r>
-        <w:rPr>
-          <w:lang w:val="en-GB"/>
-        </w:rPr>
-        <w:t>sheet</w:t>
-      </w:r>
-      <w:proofErr w:type="gramEnd"/>
-      <w:r>
-        <w:rPr>
-          <w:lang w:val="en-GB"/>
-        </w:rPr>
-        <w:t xml:space="preserve"> and loop</w:t>
+        <w:t xml:space="preserve"> the central residue that predict the values for alpha-helix, beta-sheet and loop</w:t>
       </w:r>
     </w:p>
     <w:p>
@@ -27645,21 +27395,7 @@
         <w:rPr>
           <w:lang w:val="en-GB"/>
         </w:rPr>
-        <w:t xml:space="preserve">What does </w:t>
-      </w:r>
-      <w:proofErr w:type="gramStart"/>
-      <w:r>
-        <w:rPr>
-          <w:lang w:val="en-GB"/>
-        </w:rPr>
-        <w:t>studying</w:t>
-      </w:r>
-      <w:proofErr w:type="gramEnd"/>
-      <w:r>
-        <w:rPr>
-          <w:lang w:val="en-GB"/>
-        </w:rPr>
-        <w:t xml:space="preserve"> the structure of proteins help us to understand?</w:t>
+        <w:t>What does studying the structure of proteins help us to understand?</w:t>
       </w:r>
       <w:bookmarkEnd w:id="165"/>
     </w:p>
@@ -27732,21 +27468,7 @@
         <w:rPr>
           <w:lang w:val="en-GB"/>
         </w:rPr>
-        <w:t xml:space="preserve">How cells use chemical energy, light energy, electrical </w:t>
-      </w:r>
-      <w:proofErr w:type="gramStart"/>
-      <w:r>
-        <w:rPr>
-          <w:lang w:val="en-GB"/>
-        </w:rPr>
-        <w:t>energy</w:t>
-      </w:r>
-      <w:proofErr w:type="gramEnd"/>
-      <w:r>
-        <w:rPr>
-          <w:lang w:val="en-GB"/>
-        </w:rPr>
-        <w:t xml:space="preserve"> and mechanical energy to power the processes of life</w:t>
+        <w:t>How cells use chemical energy, light energy, electrical energy and mechanical energy to power the processes of life</w:t>
       </w:r>
     </w:p>
     <w:p>
@@ -27938,6 +27660,7 @@
       </w:pPr>
       <w:r>
         <w:rPr>
+          <w:noProof/>
           <w:lang w:val="en-GB"/>
         </w:rPr>
         <w:drawing>
@@ -28048,6 +27771,7 @@
       </w:pPr>
       <w:r>
         <w:rPr>
+          <w:noProof/>
           <w:lang w:val="en-GB"/>
         </w:rPr>
         <w:drawing>
@@ -28125,21 +27849,7 @@
         <w:rPr>
           <w:lang w:val="en-GB"/>
         </w:rPr>
-        <w:t xml:space="preserve">d a proposed fold f, 123D uses a dynamic programming algorithm to find an optimal threading of A through f, </w:t>
-      </w:r>
-      <w:proofErr w:type="gramStart"/>
-      <w:r>
-        <w:rPr>
-          <w:lang w:val="en-GB"/>
-        </w:rPr>
-        <w:t>i.e.</w:t>
-      </w:r>
-      <w:proofErr w:type="gramEnd"/>
-      <w:r>
-        <w:rPr>
-          <w:lang w:val="en-GB"/>
-        </w:rPr>
-        <w:t xml:space="preserve"> an alignment of A to f. </w:t>
+        <w:t xml:space="preserve">d a proposed fold f, 123D uses a dynamic programming algorithm to find an optimal threading of A through f, i.e. an alignment of A to f. </w:t>
       </w:r>
     </w:p>
     <w:p>
@@ -28159,21 +27869,7 @@
           <w:lang w:val="en-GB"/>
         </w:rPr>
         <w:lastRenderedPageBreak/>
-        <w:t>The scoring function is the free energy function (which needs to be minimized</w:t>
-      </w:r>
-      <w:proofErr w:type="gramStart"/>
-      <w:r>
-        <w:rPr>
-          <w:lang w:val="en-GB"/>
-        </w:rPr>
-        <w:t>) .</w:t>
-      </w:r>
-      <w:proofErr w:type="gramEnd"/>
-      <w:r>
-        <w:rPr>
-          <w:lang w:val="en-GB"/>
-        </w:rPr>
-        <w:t xml:space="preserve"> The scoring function for the matching uses a weighted sum of sequence, secondary structure preference and contact capacity potential contributions.</w:t>
+        <w:t>The scoring function is the free energy function (which needs to be minimized) . The scoring function for the matching uses a weighted sum of sequence, secondary structure preference and contact capacity potential contributions.</w:t>
       </w:r>
     </w:p>
     <w:p>
@@ -28323,6 +28019,7 @@
       </w:pPr>
       <w:r>
         <w:rPr>
+          <w:noProof/>
           <w:lang w:val="en-GB"/>
         </w:rPr>
         <w:drawing>

</xml_diff>